<commit_message>
Updated test documents for bibilography latex tag.
</commit_message>
<xml_diff>
--- a/src/demo_data/acm_demo.docx
+++ b/src/demo_data/acm_demo.docx
@@ -1,6 +1,7 @@
 
 <file path=word/document.xml><?xml version="1.0" encoding="utf-8"?>
 <w:document xmlns:mc="http://schemas.openxmlformats.org/markup-compatibility/2006" xmlns:o="urn:schemas-microsoft-com:office:office" xmlns:r="http://schemas.openxmlformats.org/officeDocument/2006/relationships" xmlns:m="http://schemas.openxmlformats.org/officeDocument/2006/math" xmlns:v="urn:schemas-microsoft-com:vml" xmlns:wp="http://schemas.openxmlformats.org/drawingml/2006/wordprocessingDrawing" xmlns:w10="urn:schemas-microsoft-com:office:word" xmlns:w="http://schemas.openxmlformats.org/wordprocessingml/2006/main" xmlns:wne="http://schemas.microsoft.com/office/word/2006/wordml" xmlns:sl="http://schemas.openxmlformats.org/schemaLibrary/2006/main" xmlns:a="http://schemas.openxmlformats.org/drawingml/2006/main" xmlns:pic="http://schemas.openxmlformats.org/drawingml/2006/picture" xmlns:c="http://schemas.openxmlformats.org/drawingml/2006/chart" xmlns:lc="http://schemas.openxmlformats.org/drawingml/2006/lockedCanvas" xmlns:dgm="http://schemas.openxmlformats.org/drawingml/2006/diagram" xmlns:wps="http://schemas.microsoft.com/office/word/2010/wordprocessingShape" xmlns:wpg="http://schemas.microsoft.com/office/word/2010/wordprocessingGroup">
+  <w:background w:color="FFFFFF"/>
   <w:body>
     <w:p>
       <w:pPr>
@@ -9,7 +10,7 @@
         <w:contextualSpacing w:val="0"/>
         <w:rPr/>
       </w:pPr>
-      <w:bookmarkStart w:colFirst="0" w:colLast="0" w:name="_9m7888ffeqnv" w:id="0"/>
+      <w:bookmarkStart w:colFirst="0" w:colLast="0" w:name="_gjdgxs" w:id="0"/>
       <w:bookmarkEnd w:id="0"/>
       <w:r>
         <w:rPr>
@@ -40,7 +41,44 @@
         <w:rPr>
           <w:rtl w:val="0"/>
         </w:rPr>
-        <w:t xml:space="preserve">The purpose of this document is to demonstrate the ACM reference style \cite{book_ex}. We chose to support this style because the ACM format is commonly used in field of Computer Science \cite{booklet_ex}. This is rather neat isn’t it \cite{inbook_ex}? Every in-text citation should be automatically generated \cite{conf_ex}! Even the reference page might be automatically generated \cite{proc_ex}. I think the Word formatting might be customized \cite{art_ex}! This last sentence is pointless \cite{int_ex}.\bibliography{bib1}</w:t>
+        <w:t xml:space="preserve">The purpose of this document is to demonstrate the ACM reference style \cite{book_ex}. We chose to support this style because the ACM format is commonly used in field of Computer Science \cite{booklet_ex}. This is rather neat isn’t it \cite{inbook_ex}? Every in-text citation should be automatically generated \cite{conf_ex}! Even the reference page might be automatically generated \cite{proc_ex}. I think the Word formatting might be customized \cite{art_ex}! This last sentence is pointless \cite{int_ex}.</w:t>
+      </w:r>
+    </w:p>
+    <w:p>
+      <w:pPr>
+        <w:pBdr/>
+        <w:contextualSpacing w:val="0"/>
+        <w:rPr/>
+      </w:pPr>
+      <w:r>
+        <w:rPr>
+          <w:rtl w:val="0"/>
+        </w:rPr>
+      </w:r>
+    </w:p>
+    <w:p>
+      <w:pPr>
+        <w:pBdr/>
+        <w:contextualSpacing w:val="0"/>
+        <w:rPr/>
+      </w:pPr>
+      <w:r>
+        <w:rPr>
+          <w:rtl w:val="0"/>
+        </w:rPr>
+      </w:r>
+    </w:p>
+    <w:p>
+      <w:pPr>
+        <w:pBdr/>
+        <w:contextualSpacing w:val="0"/>
+        <w:rPr/>
+      </w:pPr>
+      <w:r>
+        <w:rPr>
+          <w:rtl w:val="0"/>
+        </w:rPr>
+        <w:t xml:space="preserve">\bibliography{bib1}</w:t>
       </w:r>
     </w:p>
     <w:sectPr>
@@ -98,13 +136,23 @@
     <w:pPr>
       <w:keepNext w:val="1"/>
       <w:keepLines w:val="1"/>
-      <w:pBdr/>
-      <w:spacing w:after="120" w:before="400" w:lineRule="auto"/>
-      <w:contextualSpacing w:val="1"/>
-    </w:pPr>
-    <w:rPr>
+      <w:widowControl w:val="1"/>
+      <w:pBdr/>
+      <w:spacing w:after="120" w:before="400" w:line="276" w:lineRule="auto"/>
+      <w:ind w:left="0" w:right="0" w:firstLine="0"/>
+      <w:jc w:val="left"/>
+    </w:pPr>
+    <w:rPr>
+      <w:rFonts w:ascii="Arial" w:cs="Arial" w:eastAsia="Arial" w:hAnsi="Arial"/>
+      <w:b w:val="0"/>
+      <w:i w:val="0"/>
+      <w:smallCaps w:val="0"/>
+      <w:strike w:val="0"/>
+      <w:color w:val="000000"/>
       <w:sz w:val="40"/>
       <w:szCs w:val="40"/>
+      <w:u w:val="none"/>
+      <w:vertAlign w:val="baseline"/>
     </w:rPr>
   </w:style>
   <w:style w:type="paragraph" w:styleId="Heading2">
@@ -114,14 +162,23 @@
     <w:pPr>
       <w:keepNext w:val="1"/>
       <w:keepLines w:val="1"/>
-      <w:pBdr/>
-      <w:spacing w:after="120" w:before="360" w:lineRule="auto"/>
-      <w:contextualSpacing w:val="1"/>
-    </w:pPr>
-    <w:rPr>
-      <w:b w:val="0"/>
+      <w:widowControl w:val="1"/>
+      <w:pBdr/>
+      <w:spacing w:after="120" w:before="360" w:line="276" w:lineRule="auto"/>
+      <w:ind w:left="0" w:right="0" w:firstLine="0"/>
+      <w:jc w:val="left"/>
+    </w:pPr>
+    <w:rPr>
+      <w:rFonts w:ascii="Arial" w:cs="Arial" w:eastAsia="Arial" w:hAnsi="Arial"/>
+      <w:b w:val="0"/>
+      <w:i w:val="0"/>
+      <w:smallCaps w:val="0"/>
+      <w:strike w:val="0"/>
+      <w:color w:val="000000"/>
       <w:sz w:val="32"/>
       <w:szCs w:val="32"/>
+      <w:u w:val="none"/>
+      <w:vertAlign w:val="baseline"/>
     </w:rPr>
   </w:style>
   <w:style w:type="paragraph" w:styleId="Heading3">
@@ -131,15 +188,23 @@
     <w:pPr>
       <w:keepNext w:val="1"/>
       <w:keepLines w:val="1"/>
-      <w:pBdr/>
-      <w:spacing w:after="80" w:before="320" w:lineRule="auto"/>
-      <w:contextualSpacing w:val="1"/>
-    </w:pPr>
-    <w:rPr>
-      <w:b w:val="0"/>
+      <w:widowControl w:val="1"/>
+      <w:pBdr/>
+      <w:spacing w:after="80" w:before="320" w:line="276" w:lineRule="auto"/>
+      <w:ind w:left="0" w:right="0" w:firstLine="0"/>
+      <w:jc w:val="left"/>
+    </w:pPr>
+    <w:rPr>
+      <w:rFonts w:ascii="Arial" w:cs="Arial" w:eastAsia="Arial" w:hAnsi="Arial"/>
+      <w:b w:val="0"/>
+      <w:i w:val="0"/>
+      <w:smallCaps w:val="0"/>
+      <w:strike w:val="0"/>
       <w:color w:val="434343"/>
       <w:sz w:val="28"/>
       <w:szCs w:val="28"/>
+      <w:u w:val="none"/>
+      <w:vertAlign w:val="baseline"/>
     </w:rPr>
   </w:style>
   <w:style w:type="paragraph" w:styleId="Heading4">
@@ -149,14 +214,23 @@
     <w:pPr>
       <w:keepNext w:val="1"/>
       <w:keepLines w:val="1"/>
-      <w:pBdr/>
-      <w:spacing w:after="80" w:before="280" w:lineRule="auto"/>
-      <w:contextualSpacing w:val="1"/>
-    </w:pPr>
-    <w:rPr>
+      <w:widowControl w:val="1"/>
+      <w:pBdr/>
+      <w:spacing w:after="80" w:before="280" w:line="276" w:lineRule="auto"/>
+      <w:ind w:left="0" w:right="0" w:firstLine="0"/>
+      <w:jc w:val="left"/>
+    </w:pPr>
+    <w:rPr>
+      <w:rFonts w:ascii="Arial" w:cs="Arial" w:eastAsia="Arial" w:hAnsi="Arial"/>
+      <w:b w:val="0"/>
+      <w:i w:val="0"/>
+      <w:smallCaps w:val="0"/>
+      <w:strike w:val="0"/>
       <w:color w:val="666666"/>
       <w:sz w:val="24"/>
       <w:szCs w:val="24"/>
+      <w:u w:val="none"/>
+      <w:vertAlign w:val="baseline"/>
     </w:rPr>
   </w:style>
   <w:style w:type="paragraph" w:styleId="Heading5">
@@ -166,14 +240,23 @@
     <w:pPr>
       <w:keepNext w:val="1"/>
       <w:keepLines w:val="1"/>
-      <w:pBdr/>
-      <w:spacing w:after="80" w:before="240" w:lineRule="auto"/>
-      <w:contextualSpacing w:val="1"/>
-    </w:pPr>
-    <w:rPr>
+      <w:widowControl w:val="1"/>
+      <w:pBdr/>
+      <w:spacing w:after="80" w:before="240" w:line="276" w:lineRule="auto"/>
+      <w:ind w:left="0" w:right="0" w:firstLine="0"/>
+      <w:jc w:val="left"/>
+    </w:pPr>
+    <w:rPr>
+      <w:rFonts w:ascii="Arial" w:cs="Arial" w:eastAsia="Arial" w:hAnsi="Arial"/>
+      <w:b w:val="0"/>
+      <w:i w:val="0"/>
+      <w:smallCaps w:val="0"/>
+      <w:strike w:val="0"/>
       <w:color w:val="666666"/>
       <w:sz w:val="22"/>
       <w:szCs w:val="22"/>
+      <w:u w:val="none"/>
+      <w:vertAlign w:val="baseline"/>
     </w:rPr>
   </w:style>
   <w:style w:type="paragraph" w:styleId="Heading6">
@@ -183,15 +266,23 @@
     <w:pPr>
       <w:keepNext w:val="1"/>
       <w:keepLines w:val="1"/>
-      <w:pBdr/>
-      <w:spacing w:after="80" w:before="240" w:lineRule="auto"/>
-      <w:contextualSpacing w:val="1"/>
-    </w:pPr>
-    <w:rPr>
+      <w:widowControl w:val="1"/>
+      <w:pBdr/>
+      <w:spacing w:after="80" w:before="240" w:line="276" w:lineRule="auto"/>
+      <w:ind w:left="0" w:right="0" w:firstLine="0"/>
+      <w:jc w:val="left"/>
+    </w:pPr>
+    <w:rPr>
+      <w:rFonts w:ascii="Arial" w:cs="Arial" w:eastAsia="Arial" w:hAnsi="Arial"/>
+      <w:b w:val="0"/>
       <w:i w:val="1"/>
+      <w:smallCaps w:val="0"/>
+      <w:strike w:val="0"/>
       <w:color w:val="666666"/>
       <w:sz w:val="22"/>
       <w:szCs w:val="22"/>
+      <w:u w:val="none"/>
+      <w:vertAlign w:val="baseline"/>
     </w:rPr>
   </w:style>
   <w:style w:type="paragraph" w:styleId="Title">
@@ -201,13 +292,23 @@
     <w:pPr>
       <w:keepNext w:val="1"/>
       <w:keepLines w:val="1"/>
-      <w:pBdr/>
-      <w:spacing w:after="60" w:before="0" w:lineRule="auto"/>
-      <w:contextualSpacing w:val="1"/>
-    </w:pPr>
-    <w:rPr>
+      <w:widowControl w:val="1"/>
+      <w:pBdr/>
+      <w:spacing w:after="60" w:before="0" w:line="276" w:lineRule="auto"/>
+      <w:ind w:left="0" w:right="0" w:firstLine="0"/>
+      <w:jc w:val="left"/>
+    </w:pPr>
+    <w:rPr>
+      <w:rFonts w:ascii="Arial" w:cs="Arial" w:eastAsia="Arial" w:hAnsi="Arial"/>
+      <w:b w:val="0"/>
+      <w:i w:val="0"/>
+      <w:smallCaps w:val="0"/>
+      <w:strike w:val="0"/>
+      <w:color w:val="000000"/>
       <w:sz w:val="52"/>
       <w:szCs w:val="52"/>
+      <w:u w:val="none"/>
+      <w:vertAlign w:val="baseline"/>
     </w:rPr>
   </w:style>
   <w:style w:type="paragraph" w:styleId="Subtitle">
@@ -217,16 +318,23 @@
     <w:pPr>
       <w:keepNext w:val="1"/>
       <w:keepLines w:val="1"/>
-      <w:pBdr/>
-      <w:spacing w:after="320" w:before="0" w:lineRule="auto"/>
-      <w:contextualSpacing w:val="1"/>
-    </w:pPr>
-    <w:rPr>
-      <w:rFonts w:ascii="Arial" w:cs="Arial" w:eastAsia="Arial" w:hAnsi="Arial"/>
-      <w:i w:val="0"/>
+      <w:widowControl w:val="1"/>
+      <w:pBdr/>
+      <w:spacing w:after="320" w:before="0" w:line="276" w:lineRule="auto"/>
+      <w:ind w:left="0" w:right="0" w:firstLine="0"/>
+      <w:jc w:val="left"/>
+    </w:pPr>
+    <w:rPr>
+      <w:rFonts w:ascii="Arial" w:cs="Arial" w:eastAsia="Arial" w:hAnsi="Arial"/>
+      <w:b w:val="0"/>
+      <w:i w:val="0"/>
+      <w:smallCaps w:val="0"/>
+      <w:strike w:val="0"/>
       <w:color w:val="666666"/>
       <w:sz w:val="30"/>
       <w:szCs w:val="30"/>
+      <w:u w:val="none"/>
+      <w:vertAlign w:val="baseline"/>
     </w:rPr>
   </w:style>
 </w:styles>

</xml_diff>